<commit_message>
Update [2023 졸업작품 NonSense 20주차 정롭비].docx
</commit_message>
<xml_diff>
--- a/Document/[2023 졸업작품 NonSense 20주차 정롭비].docx
+++ b/Document/[2023 졸업작품 NonSense 20주차 정롭비].docx
@@ -923,7 +923,19 @@
               <w:rPr>
                 <w:rFonts w:ascii="굴림" w:eastAsia="굴림" w:hAnsi="굴림" w:cs="굴림" w:hint="eastAsia"/>
               </w:rPr>
-              <w:t>몬스터 애니메이션 수정</w:t>
+              <w:t>M</w:t>
+            </w:r>
+            <w:r>
+              <w:rPr>
+                <w:rFonts w:ascii="굴림" w:eastAsia="굴림" w:hAnsi="굴림" w:cs="굴림"/>
+              </w:rPr>
+              <w:t xml:space="preserve">ap </w:t>
+            </w:r>
+            <w:r>
+              <w:rPr>
+                <w:rFonts w:ascii="굴림" w:eastAsia="굴림" w:hAnsi="굴림" w:cs="굴림" w:hint="eastAsia"/>
+              </w:rPr>
+              <w:t>테셀레이션</w:t>
             </w:r>
           </w:p>
           <w:p>
@@ -943,19 +955,19 @@
               <w:rPr>
                 <w:rFonts w:ascii="굴림" w:eastAsia="굴림" w:hAnsi="굴림" w:cs="굴림" w:hint="eastAsia"/>
               </w:rPr>
-              <w:t xml:space="preserve">몬스터 </w:t>
-            </w:r>
-            <w:r>
-              <w:rPr>
-                <w:rFonts w:ascii="굴림" w:eastAsia="굴림" w:hAnsi="굴림" w:cs="굴림"/>
-              </w:rPr>
-              <w:t xml:space="preserve">FSM </w:t>
+              <w:t xml:space="preserve">원거리 </w:t>
+            </w:r>
+            <w:r>
+              <w:rPr>
+                <w:rFonts w:ascii="굴림" w:eastAsia="굴림" w:hAnsi="굴림" w:cs="굴림"/>
+              </w:rPr>
+              <w:t xml:space="preserve">Monster </w:t>
             </w:r>
             <w:r>
               <w:rPr>
                 <w:rFonts w:ascii="굴림" w:eastAsia="굴림" w:hAnsi="굴림" w:cs="굴림" w:hint="eastAsia"/>
               </w:rPr>
-              <w:t>추가구현</w:t>
+              <w:t>공격 구현</w:t>
             </w:r>
           </w:p>
           <w:p>
@@ -1004,6 +1016,44 @@
           <w:p>
             <w:pPr>
               <w:pStyle w:val="a7"/>
+              <w:numPr>
+                <w:ilvl w:val="0"/>
+                <w:numId w:val="20"/>
+              </w:numPr>
+              <w:spacing w:after="0" w:line="384" w:lineRule="auto"/>
+              <w:ind w:leftChars="0"/>
+              <w:rPr>
+                <w:rFonts w:ascii="굴림" w:eastAsia="굴림" w:hAnsi="굴림" w:cs="굴림"/>
+              </w:rPr>
+            </w:pPr>
+            <w:r>
+              <w:rPr>
+                <w:rFonts w:ascii="굴림" w:eastAsia="굴림" w:hAnsi="굴림" w:cs="굴림" w:hint="eastAsia"/>
+              </w:rPr>
+              <w:t>M</w:t>
+            </w:r>
+            <w:r>
+              <w:rPr>
+                <w:rFonts w:ascii="굴림" w:eastAsia="굴림" w:hAnsi="굴림" w:cs="굴림"/>
+              </w:rPr>
+              <w:t xml:space="preserve">age </w:t>
+            </w:r>
+            <w:r>
+              <w:rPr>
+                <w:rFonts w:ascii="굴림" w:eastAsia="굴림" w:hAnsi="굴림" w:cs="굴림" w:hint="eastAsia"/>
+              </w:rPr>
+              <w:t xml:space="preserve">공격 </w:t>
+            </w:r>
+            <w:r>
+              <w:rPr>
+                <w:rFonts w:ascii="굴림" w:eastAsia="굴림" w:hAnsi="굴림" w:cs="굴림"/>
+              </w:rPr>
+              <w:t>(Particle)</w:t>
+            </w:r>
+          </w:p>
+          <w:p>
+            <w:pPr>
+              <w:pStyle w:val="a7"/>
               <w:spacing w:after="0" w:line="384" w:lineRule="auto"/>
               <w:ind w:leftChars="0" w:left="1120"/>
               <w:rPr>
@@ -1069,7 +1119,7 @@
               <w:rPr>
                 <w:rFonts w:ascii="굴림" w:eastAsia="굴림" w:hAnsi="굴림" w:cs="굴림" w:hint="eastAsia"/>
               </w:rPr>
-              <w:t>애니메이션 동기화</w:t>
+              <w:t>채팅 창 구현</w:t>
             </w:r>
           </w:p>
           <w:p>
@@ -1089,7 +1139,7 @@
               <w:rPr>
                 <w:rFonts w:ascii="굴림" w:eastAsia="굴림" w:hAnsi="굴림" w:cs="굴림" w:hint="eastAsia"/>
               </w:rPr>
-              <w:t>채팅 창 구현</w:t>
+              <w:t>서버 충돌 처리</w:t>
             </w:r>
           </w:p>
           <w:p>
@@ -1225,7 +1275,6 @@
                 <w:rFonts w:ascii="굴림" w:eastAsia="굴림" w:hAnsi="굴림" w:cs="굴림"/>
                 <w:color w:val="000000"/>
               </w:rPr>
-              <w:lastRenderedPageBreak/>
               <w:t>향후일정</w:t>
             </w:r>
           </w:p>
@@ -1269,7 +1318,14 @@
                 <w:rFonts w:ascii="굴림" w:eastAsia="굴림" w:hAnsi="굴림" w:cs="굴림"/>
                 <w:color w:val="000000"/>
               </w:rPr>
-              <w:t>5/13</w:t>
+              <w:t>5/</w:t>
+            </w:r>
+            <w:r>
+              <w:rPr>
+                <w:rFonts w:ascii="굴림" w:eastAsia="굴림" w:hAnsi="굴림" w:cs="굴림"/>
+                <w:color w:val="000000"/>
+              </w:rPr>
+              <w:t>20</w:t>
             </w:r>
             <w:r>
               <w:rPr>

</xml_diff>